<commit_message>
Added report with meeting 23.12
</commit_message>
<xml_diff>
--- a/Notes/Meeting Data Mining Group 23.docx
+++ b/Notes/Meeting Data Mining Group 23.docx
@@ -7,23 +7,36 @@
         <w:jc w:val="center"/>
         <w:rPr>
           <w:b/>
+          <w:lang w:val="en-US"/>
         </w:rPr>
       </w:pPr>
       <w:r>
         <w:rPr>
           <w:b/>
+          <w:lang w:val="en-US"/>
         </w:rPr>
         <w:t>Meeting Data Mining Group 23.12.2018</w:t>
       </w:r>
     </w:p>
     <w:p>
+      <w:pPr>
+        <w:rPr>
+          <w:lang w:val="en-US"/>
+        </w:rPr>
+      </w:pPr>
+      <w:proofErr w:type="spellStart"/>
       <w:r>
         <w:rPr>
           <w:b/>
+          <w:lang w:val="en-US"/>
         </w:rPr>
         <w:t>Luogo</w:t>
       </w:r>
-      <w:r>
+      <w:proofErr w:type="spellEnd"/>
+      <w:r>
+        <w:rPr>
+          <w:lang w:val="en-US"/>
+        </w:rPr>
         <w:t>: Online, Skype</w:t>
       </w:r>
     </w:p>
@@ -58,6 +71,9 @@
       <w:proofErr w:type="spellEnd"/>
       <w:r>
         <w:t>, Riccardo Manetti,</w:t>
+      </w:r>
+      <w:r>
+        <w:t xml:space="preserve"> Maddalena Amendola</w:t>
       </w:r>
     </w:p>
     <w:p>
@@ -125,7 +141,37 @@
     <w:p>
       <w:pPr>
         <w:pStyle w:val="ListParagraph"/>
-      </w:pPr>
+        <w:numPr>
+          <w:ilvl w:val="1"/>
+          <w:numId w:val="1"/>
+        </w:numPr>
+      </w:pPr>
+      <w:r>
+        <w:t>Discussione della trasformazione del “</w:t>
+      </w:r>
+      <w:proofErr w:type="spellStart"/>
+      <w:r>
+        <w:t>ps</w:t>
+      </w:r>
+      <w:proofErr w:type="spellEnd"/>
+      <w:r>
+        <w:t xml:space="preserve">” in </w:t>
+      </w:r>
+      <w:r>
+        <w:t>un valore compreso tra 0 e 1. Ripetere</w:t>
+      </w:r>
+      <w:r>
+        <w:t xml:space="preserve"> la creazione</w:t>
+      </w:r>
+      <w:r>
+        <w:t xml:space="preserve"> de</w:t>
+      </w:r>
+      <w:r>
+        <w:t>i</w:t>
+      </w:r>
+      <w:r>
+        <w:t xml:space="preserve"> cluster con tale attributo. </w:t>
+      </w:r>
     </w:p>
     <w:p>
       <w:pPr>
@@ -136,30 +182,43 @@
         </w:numPr>
       </w:pPr>
       <w:r>
-        <w:t>Discussione della trasformazione del “</w:t>
-      </w:r>
-      <w:proofErr w:type="spellStart"/>
-      <w:r>
-        <w:t>ps</w:t>
-      </w:r>
-      <w:proofErr w:type="spellEnd"/>
-      <w:r>
-        <w:t xml:space="preserve">” in </w:t>
-      </w:r>
-      <w:r>
-        <w:t>un valore compreso tra 0 e 1. Ripetere</w:t>
-      </w:r>
-      <w:r>
-        <w:t xml:space="preserve"> la creazione</w:t>
-      </w:r>
-      <w:r>
-        <w:t xml:space="preserve"> de</w:t>
-      </w:r>
-      <w:r>
-        <w:t>i</w:t>
-      </w:r>
-      <w:r>
-        <w:t xml:space="preserve"> cluster con tale attributo. </w:t>
+        <w:t xml:space="preserve">Creazione di nuovi attributi? (EX: In base allo status, aggiungere una nuova colonna con il numero di membri per </w:t>
+      </w:r>
+      <w:proofErr w:type="spellStart"/>
+      <w:r>
+        <w:t>customer</w:t>
+      </w:r>
+      <w:proofErr w:type="spellEnd"/>
+      <w:r>
+        <w:t>)</w:t>
+      </w:r>
+      <w:r>
+        <w:t xml:space="preserve"> </w:t>
+      </w:r>
+      <w:bookmarkStart w:id="0" w:name="_GoBack"/>
+      <w:bookmarkEnd w:id="0"/>
+    </w:p>
+    <w:p>
+      <w:pPr>
+        <w:pStyle w:val="ListParagraph"/>
+        <w:numPr>
+          <w:ilvl w:val="0"/>
+          <w:numId w:val="1"/>
+        </w:numPr>
+      </w:pPr>
+      <w:proofErr w:type="spellStart"/>
+      <w:r>
+        <w:rPr>
+          <w:b/>
+        </w:rPr>
+        <w:t>Classification</w:t>
+      </w:r>
+      <w:proofErr w:type="spellEnd"/>
+      <w:r>
+        <w:rPr>
+          <w:b/>
+        </w:rPr>
+        <w:t xml:space="preserve">: </w:t>
       </w:r>
     </w:p>
     <w:p>
@@ -170,8 +229,67 @@
           <w:numId w:val="1"/>
         </w:numPr>
       </w:pPr>
-      <w:r>
-        <w:t xml:space="preserve">Creazione di nuovi attributi? (EX: In base allo status, aggiungere una nuova colonna con il numero di membri per </w:t>
+      <w:proofErr w:type="spellStart"/>
+      <w:r>
+        <w:t>Decision</w:t>
+      </w:r>
+      <w:proofErr w:type="spellEnd"/>
+      <w:r>
+        <w:t xml:space="preserve"> </w:t>
+      </w:r>
+      <w:proofErr w:type="spellStart"/>
+      <w:r>
+        <w:t>Tree</w:t>
+      </w:r>
+      <w:proofErr w:type="spellEnd"/>
+      <w:r>
+        <w:t>: Okay!</w:t>
+      </w:r>
+      <w:r>
+        <w:t xml:space="preserve"> Bisogna aggiungere una descrizione de</w:t>
+      </w:r>
+      <w:r>
+        <w:t>l</w:t>
+      </w:r>
+      <w:r>
+        <w:t xml:space="preserve"> </w:t>
+      </w:r>
+      <w:proofErr w:type="spellStart"/>
+      <w:r>
+        <w:t>decision</w:t>
+      </w:r>
+      <w:proofErr w:type="spellEnd"/>
+      <w:r>
+        <w:t xml:space="preserve"> </w:t>
+      </w:r>
+      <w:proofErr w:type="spellStart"/>
+      <w:r>
+        <w:t>tree</w:t>
+      </w:r>
+      <w:proofErr w:type="spellEnd"/>
+      <w:r>
+        <w:t xml:space="preserve"> ottenut</w:t>
+      </w:r>
+      <w:r>
+        <w:t>o</w:t>
+      </w:r>
+      <w:r>
+        <w:t xml:space="preserve"> e delle metriche ottenute</w:t>
+      </w:r>
+      <w:r>
+        <w:t xml:space="preserve">. </w:t>
+      </w:r>
+    </w:p>
+    <w:p>
+      <w:pPr>
+        <w:pStyle w:val="ListParagraph"/>
+        <w:numPr>
+          <w:ilvl w:val="1"/>
+          <w:numId w:val="1"/>
+        </w:numPr>
+      </w:pPr>
+      <w:r>
+        <w:t xml:space="preserve">Discussione sul fatto se vogliamo trovare </w:t>
       </w:r>
       <w:proofErr w:type="spellStart"/>
       <w:r>
@@ -179,8 +297,126 @@
       </w:r>
       <w:proofErr w:type="spellEnd"/>
       <w:r>
-        <w:t>)</w:t>
-      </w:r>
+        <w:t xml:space="preserve"> che NON vanno in default (0 </w:t>
+      </w:r>
+      <w:proofErr w:type="spellStart"/>
+      <w:r>
+        <w:t>as</w:t>
+      </w:r>
+      <w:proofErr w:type="spellEnd"/>
+      <w:r>
+        <w:t xml:space="preserve"> default) o </w:t>
+      </w:r>
+      <w:proofErr w:type="spellStart"/>
+      <w:r>
+        <w:t>customer</w:t>
+      </w:r>
+      <w:proofErr w:type="spellEnd"/>
+      <w:r>
+        <w:t xml:space="preserve"> che VANNO in default (1 </w:t>
+      </w:r>
+      <w:proofErr w:type="spellStart"/>
+      <w:r>
+        <w:t>as</w:t>
+      </w:r>
+      <w:proofErr w:type="spellEnd"/>
+      <w:r>
+        <w:t xml:space="preserve"> default)</w:t>
+      </w:r>
+    </w:p>
+    <w:p>
+      <w:pPr>
+        <w:pStyle w:val="ListParagraph"/>
+        <w:numPr>
+          <w:ilvl w:val="1"/>
+          <w:numId w:val="1"/>
+        </w:numPr>
+      </w:pPr>
+      <w:r>
+        <w:t xml:space="preserve">Random </w:t>
+      </w:r>
+      <w:proofErr w:type="spellStart"/>
+      <w:r>
+        <w:t>Forest</w:t>
+      </w:r>
+      <w:proofErr w:type="spellEnd"/>
+      <w:r>
+        <w:t xml:space="preserve">: utilizzo di </w:t>
+      </w:r>
+      <w:proofErr w:type="spellStart"/>
+      <w:r>
+        <w:t>imblearn</w:t>
+      </w:r>
+      <w:proofErr w:type="spellEnd"/>
+      <w:r>
+        <w:t xml:space="preserve"> per fare </w:t>
+      </w:r>
+      <w:proofErr w:type="spellStart"/>
+      <w:r>
+        <w:t>oversampling</w:t>
+      </w:r>
+      <w:proofErr w:type="spellEnd"/>
+      <w:r>
+        <w:t xml:space="preserve"> / </w:t>
+      </w:r>
+      <w:proofErr w:type="spellStart"/>
+      <w:r>
+        <w:t>undersampling</w:t>
+      </w:r>
+      <w:proofErr w:type="spellEnd"/>
+      <w:r>
+        <w:t xml:space="preserve">. Che tecnica utilizzare per ribilanciare il dataset? </w:t>
+      </w:r>
+      <w:r>
+        <w:t xml:space="preserve"> 10-fold </w:t>
+      </w:r>
+      <w:proofErr w:type="spellStart"/>
+      <w:r>
+        <w:t>crossvalidation</w:t>
+      </w:r>
+      <w:proofErr w:type="spellEnd"/>
+      <w:r>
+        <w:t>.?</w:t>
+      </w:r>
+    </w:p>
+    <w:p>
+      <w:pPr>
+        <w:pStyle w:val="ListParagraph"/>
+        <w:numPr>
+          <w:ilvl w:val="1"/>
+          <w:numId w:val="1"/>
+        </w:numPr>
+      </w:pPr>
+      <w:r>
+        <w:t xml:space="preserve">Deep Learning: </w:t>
+      </w:r>
+      <w:r>
+        <w:t>Fare qualche esperimento, ma non perderci troppo tempo</w:t>
+      </w:r>
+      <w:r>
+        <w:t xml:space="preserve"> con </w:t>
+      </w:r>
+      <w:proofErr w:type="spellStart"/>
+      <w:r>
+        <w:t>dsklearn</w:t>
+      </w:r>
+      <w:proofErr w:type="spellEnd"/>
+      <w:r>
+        <w:t xml:space="preserve"> e multi-</w:t>
+      </w:r>
+      <w:proofErr w:type="spellStart"/>
+      <w:r>
+        <w:t>layer</w:t>
+      </w:r>
+      <w:proofErr w:type="spellEnd"/>
+      <w:r>
+        <w:t xml:space="preserve"> </w:t>
+      </w:r>
+      <w:proofErr w:type="spellStart"/>
+      <w:r>
+        <w:t>perceptron</w:t>
+      </w:r>
+      <w:proofErr w:type="spellEnd"/>
     </w:p>
     <w:p>
       <w:pPr>
@@ -189,20 +425,23 @@
           <w:ilvl w:val="0"/>
           <w:numId w:val="1"/>
         </w:numPr>
-      </w:pPr>
-      <w:proofErr w:type="spellStart"/>
-      <w:r>
         <w:rPr>
           <w:b/>
         </w:rPr>
-        <w:t>Classification</w:t>
-      </w:r>
-      <w:proofErr w:type="spellEnd"/>
+      </w:pPr>
+      <w:proofErr w:type="spellStart"/>
       <w:r>
         <w:rPr>
           <w:b/>
         </w:rPr>
-        <w:t xml:space="preserve">: </w:t>
+        <w:t>Association</w:t>
+      </w:r>
+      <w:proofErr w:type="spellEnd"/>
+      <w:r>
+        <w:rPr>
+          <w:b/>
+        </w:rPr>
+        <w:t xml:space="preserve"> Rules Mining</w:t>
       </w:r>
     </w:p>
     <w:p>
@@ -212,56 +451,28 @@
           <w:ilvl w:val="1"/>
           <w:numId w:val="1"/>
         </w:numPr>
-      </w:pPr>
-      <w:proofErr w:type="spellStart"/>
-      <w:r>
-        <w:t>Decision</w:t>
-      </w:r>
-      <w:proofErr w:type="spellEnd"/>
-      <w:r>
-        <w:t xml:space="preserve"> </w:t>
-      </w:r>
-      <w:proofErr w:type="spellStart"/>
-      <w:r>
-        <w:t>Tree</w:t>
-      </w:r>
-      <w:proofErr w:type="spellEnd"/>
-      <w:r>
-        <w:t>: Okay!</w:t>
-      </w:r>
-      <w:r>
-        <w:t xml:space="preserve"> Bisogna aggiungere una descrizione de</w:t>
-      </w:r>
-      <w:r>
-        <w:t>l</w:t>
-      </w:r>
-      <w:r>
-        <w:t xml:space="preserve"> </w:t>
-      </w:r>
-      <w:proofErr w:type="spellStart"/>
-      <w:r>
-        <w:t>decision</w:t>
-      </w:r>
-      <w:proofErr w:type="spellEnd"/>
-      <w:r>
-        <w:t xml:space="preserve"> </w:t>
-      </w:r>
-      <w:proofErr w:type="spellStart"/>
-      <w:r>
-        <w:t>tree</w:t>
-      </w:r>
-      <w:proofErr w:type="spellEnd"/>
-      <w:r>
-        <w:t xml:space="preserve"> ottenut</w:t>
-      </w:r>
-      <w:r>
-        <w:t>o</w:t>
-      </w:r>
-      <w:r>
-        <w:t xml:space="preserve"> e delle metriche ottenute</w:t>
-      </w:r>
-      <w:r>
-        <w:t xml:space="preserve">. </w:t>
+        <w:rPr>
+          <w:b/>
+          <w:lang w:val="en-US"/>
+        </w:rPr>
+      </w:pPr>
+      <w:r>
+        <w:rPr>
+          <w:lang w:val="en-US"/>
+        </w:rPr>
+        <w:t>Frequent patterns extraction with different values of support and different types (i.e. frequent, close, maximal)</w:t>
+      </w:r>
+      <w:r>
+        <w:rPr>
+          <w:lang w:val="en-US"/>
+        </w:rPr>
+        <w:t xml:space="preserve"> and discussion of the most interesting results obtained. </w:t>
+      </w:r>
+      <w:r>
+        <w:rPr>
+          <w:lang w:val="en-US"/>
+        </w:rPr>
+        <w:t>Ù</w:t>
       </w:r>
     </w:p>
     <w:p>
@@ -271,172 +482,7 @@
           <w:ilvl w:val="1"/>
           <w:numId w:val="1"/>
         </w:numPr>
-      </w:pPr>
-      <w:r>
-        <w:t xml:space="preserve">Discussione sul fatto se vogliamo trovare </w:t>
-      </w:r>
-      <w:proofErr w:type="spellStart"/>
-      <w:r>
-        <w:t>customer</w:t>
-      </w:r>
-      <w:proofErr w:type="spellEnd"/>
-      <w:r>
-        <w:t xml:space="preserve"> che NON vanno in default (0 </w:t>
-      </w:r>
-      <w:proofErr w:type="spellStart"/>
-      <w:r>
-        <w:t>as</w:t>
-      </w:r>
-      <w:proofErr w:type="spellEnd"/>
-      <w:r>
-        <w:t xml:space="preserve"> default) o </w:t>
-      </w:r>
-      <w:proofErr w:type="spellStart"/>
-      <w:r>
-        <w:t>customer</w:t>
-      </w:r>
-      <w:proofErr w:type="spellEnd"/>
-      <w:r>
-        <w:t xml:space="preserve"> che VANNO in default (1 </w:t>
-      </w:r>
-      <w:proofErr w:type="spellStart"/>
-      <w:r>
-        <w:t>as</w:t>
-      </w:r>
-      <w:proofErr w:type="spellEnd"/>
-      <w:r>
-        <w:t xml:space="preserve"> default)</w:t>
-      </w:r>
-    </w:p>
-    <w:p>
-      <w:pPr>
-        <w:pStyle w:val="ListParagraph"/>
-        <w:numPr>
-          <w:ilvl w:val="1"/>
-          <w:numId w:val="1"/>
-        </w:numPr>
-      </w:pPr>
-      <w:r>
-        <w:t xml:space="preserve">Random </w:t>
-      </w:r>
-      <w:proofErr w:type="spellStart"/>
-      <w:r>
-        <w:t>Forest</w:t>
-      </w:r>
-      <w:proofErr w:type="spellEnd"/>
-      <w:r>
-        <w:t xml:space="preserve">: utilizzo di </w:t>
-      </w:r>
-      <w:proofErr w:type="spellStart"/>
-      <w:r>
-        <w:t>imblearn</w:t>
-      </w:r>
-      <w:proofErr w:type="spellEnd"/>
-      <w:r>
-        <w:t xml:space="preserve"> per fare </w:t>
-      </w:r>
-      <w:proofErr w:type="spellStart"/>
-      <w:r>
-        <w:t>oversampling</w:t>
-      </w:r>
-      <w:proofErr w:type="spellEnd"/>
-      <w:r>
-        <w:t xml:space="preserve"> / </w:t>
-      </w:r>
-      <w:proofErr w:type="spellStart"/>
-      <w:r>
-        <w:t>undersampling</w:t>
-      </w:r>
-      <w:proofErr w:type="spellEnd"/>
-      <w:r>
-        <w:t xml:space="preserve">. Che tecnica utilizzare per ribilanciare il dataset? </w:t>
-      </w:r>
-      <w:r>
-        <w:t xml:space="preserve"> 10-fold </w:t>
-      </w:r>
-      <w:proofErr w:type="spellStart"/>
-      <w:r>
-        <w:t>crossvalidation</w:t>
-      </w:r>
-      <w:proofErr w:type="spellEnd"/>
-      <w:r>
-        <w:t>.?</w:t>
-      </w:r>
-    </w:p>
-    <w:p>
-      <w:pPr>
-        <w:pStyle w:val="ListParagraph"/>
-        <w:numPr>
-          <w:ilvl w:val="1"/>
-          <w:numId w:val="1"/>
-        </w:numPr>
-      </w:pPr>
-      <w:r>
-        <w:t xml:space="preserve">Deep Learning: </w:t>
-      </w:r>
-      <w:r>
-        <w:t>Fare qualche esperimento, ma non perderci troppo tempo</w:t>
-      </w:r>
-      <w:r>
-        <w:t xml:space="preserve"> con </w:t>
-      </w:r>
-      <w:proofErr w:type="spellStart"/>
-      <w:r>
-        <w:t>dsklearn</w:t>
-      </w:r>
-      <w:proofErr w:type="spellEnd"/>
-      <w:r>
-        <w:t xml:space="preserve"> e multi-</w:t>
-      </w:r>
-      <w:proofErr w:type="spellStart"/>
-      <w:r>
-        <w:t>layer</w:t>
-      </w:r>
-      <w:proofErr w:type="spellEnd"/>
-      <w:r>
-        <w:t xml:space="preserve"> </w:t>
-      </w:r>
-      <w:proofErr w:type="spellStart"/>
-      <w:r>
-        <w:t>perceptron</w:t>
-      </w:r>
-      <w:proofErr w:type="spellEnd"/>
-    </w:p>
-    <w:p>
-      <w:pPr>
-        <w:pStyle w:val="ListParagraph"/>
-        <w:numPr>
-          <w:ilvl w:val="0"/>
-          <w:numId w:val="1"/>
-        </w:numPr>
-        <w:rPr>
-          <w:b/>
-        </w:rPr>
-      </w:pPr>
-      <w:proofErr w:type="spellStart"/>
-      <w:r>
-        <w:rPr>
-          <w:b/>
-        </w:rPr>
-        <w:t>Association</w:t>
-      </w:r>
-      <w:proofErr w:type="spellEnd"/>
-      <w:r>
-        <w:rPr>
-          <w:b/>
-        </w:rPr>
-        <w:t xml:space="preserve"> Rules Mining</w:t>
-      </w:r>
-    </w:p>
-    <w:p>
-      <w:pPr>
-        <w:pStyle w:val="ListParagraph"/>
-        <w:numPr>
-          <w:ilvl w:val="1"/>
-          <w:numId w:val="1"/>
-        </w:numPr>
-        <w:rPr>
-          <w:b/>
+        <w:rPr>
           <w:lang w:val="en-US"/>
         </w:rPr>
       </w:pPr>
@@ -444,40 +490,8 @@
         <w:rPr>
           <w:lang w:val="en-US"/>
         </w:rPr>
-        <w:t>Frequent patterns extraction with different values of support and different types (i.e. frequent, close, maximal)</w:t>
-      </w:r>
-      <w:r>
-        <w:rPr>
-          <w:lang w:val="en-US"/>
-        </w:rPr>
-        <w:t xml:space="preserve"> and discussion of the most interesting results obtained. </w:t>
-      </w:r>
-      <w:r>
-        <w:rPr>
-          <w:lang w:val="en-US"/>
-        </w:rPr>
-        <w:t>Ù</w:t>
-      </w:r>
-    </w:p>
-    <w:p>
-      <w:pPr>
-        <w:pStyle w:val="ListParagraph"/>
-        <w:numPr>
-          <w:ilvl w:val="1"/>
-          <w:numId w:val="1"/>
-        </w:numPr>
-        <w:rPr>
-          <w:lang w:val="en-US"/>
-        </w:rPr>
-      </w:pPr>
-      <w:bookmarkStart w:id="0" w:name="_GoBack"/>
-      <w:r>
-        <w:rPr>
-          <w:lang w:val="en-US"/>
-        </w:rPr>
         <w:t>Association rules extraction with different values of confidence (6 points)</w:t>
       </w:r>
-      <w:bookmarkEnd w:id="0"/>
     </w:p>
     <w:sectPr>
       <w:pgSz w:w="11906" w:h="16838"/>
@@ -984,6 +998,7 @@
   <w:style w:type="character" w:default="1" w:styleId="DefaultParagraphFont">
     <w:name w:val="Default Paragraph Font"/>
     <w:uiPriority w:val="1"/>
+    <w:semiHidden/>
     <w:unhideWhenUsed/>
   </w:style>
   <w:style w:type="table" w:default="1" w:styleId="TableNormal">

</xml_diff>